<commit_message>
Finalizando correções e formatação
Finalizando correções e formatação
</commit_message>
<xml_diff>
--- a/Documentos/Documento Projeto Interdisciplinar.docx
+++ b/Documentos/Documento Projeto Interdisciplinar.docx
@@ -279,8 +279,8 @@
           <w:lang w:eastAsia="en-US"/>
         </w:rPr>
         <w:br/>
-        <w:t xml:space="preserve">TEMA </w:t>
-      </w:r>
+      </w:r>
+      <w:proofErr w:type="gramStart"/>
       <w:r>
         <w:rPr>
           <w:rFonts w:eastAsia="Calibri"/>
@@ -289,7 +289,28 @@
           <w:szCs w:val="28"/>
           <w:lang w:eastAsia="en-US"/>
         </w:rPr>
-        <w:t xml:space="preserve"> SAÚDE E BEM</w:t>
+        <w:t xml:space="preserve">TEMA </w:t>
+      </w:r>
+      <w:r>
+        <w:rPr>
+          <w:rFonts w:eastAsia="Calibri"/>
+          <w:b/>
+          <w:sz w:val="28"/>
+          <w:szCs w:val="28"/>
+          <w:lang w:eastAsia="en-US"/>
+        </w:rPr>
+        <w:t xml:space="preserve"> SAÚDE</w:t>
+      </w:r>
+      <w:proofErr w:type="gramEnd"/>
+      <w:r>
+        <w:rPr>
+          <w:rFonts w:eastAsia="Calibri"/>
+          <w:b/>
+          <w:sz w:val="28"/>
+          <w:szCs w:val="28"/>
+          <w:lang w:eastAsia="en-US"/>
+        </w:rPr>
+        <w:t xml:space="preserve"> E BEM</w:t>
       </w:r>
       <w:r>
         <w:rPr>
@@ -1554,14 +1575,7 @@
                 <w:szCs w:val="24"/>
                 <w:lang w:eastAsia="en-US"/>
               </w:rPr>
-              <w:t>0.</w:t>
-            </w:r>
-            <w:r>
-              <w:rPr>
-                <w:szCs w:val="24"/>
-                <w:lang w:eastAsia="en-US"/>
-              </w:rPr>
-              <w:t>8</w:t>
+              <w:t>0.8</w:t>
             </w:r>
           </w:p>
         </w:tc>
@@ -1592,14 +1606,7 @@
                 <w:szCs w:val="24"/>
                 <w:lang w:eastAsia="en-US"/>
               </w:rPr>
-              <w:t xml:space="preserve"> Revisão </w:t>
-            </w:r>
-            <w:r>
-              <w:rPr>
-                <w:szCs w:val="24"/>
-                <w:lang w:eastAsia="en-US"/>
-              </w:rPr>
-              <w:t>e adaptação</w:t>
+              <w:t> Revisão e adaptação</w:t>
             </w:r>
           </w:p>
         </w:tc>
@@ -2371,7 +2378,7 @@
               <w:noProof/>
               <w:szCs w:val="24"/>
             </w:rPr>
-            <w:t>4</w:t>
+            <w:t>5</w:t>
           </w:r>
           <w:r>
             <w:rPr>
@@ -3011,7 +3018,7 @@
               <w:sz w:val="24"/>
               <w:szCs w:val="24"/>
             </w:rPr>
-            <w:t>6</w:t>
+            <w:t>7</w:t>
           </w:r>
           <w:r>
             <w:rPr>
@@ -3079,7 +3086,7 @@
               <w:noProof/>
               <w:szCs w:val="24"/>
             </w:rPr>
-            <w:t>6</w:t>
+            <w:t>7</w:t>
           </w:r>
           <w:r>
             <w:rPr>
@@ -3163,7 +3170,7 @@
               <w:sz w:val="24"/>
               <w:szCs w:val="24"/>
             </w:rPr>
-            <w:t>6</w:t>
+            <w:t>7</w:t>
           </w:r>
           <w:r>
             <w:rPr>
@@ -3421,7 +3428,7 @@
               <w:sz w:val="24"/>
               <w:szCs w:val="24"/>
             </w:rPr>
-            <w:t>8</w:t>
+            <w:t>9</w:t>
           </w:r>
           <w:r>
             <w:rPr>
@@ -3489,7 +3496,7 @@
               <w:noProof/>
               <w:szCs w:val="24"/>
             </w:rPr>
-            <w:t>9</w:t>
+            <w:t>10</w:t>
           </w:r>
           <w:r>
             <w:rPr>
@@ -3573,7 +3580,7 @@
               <w:sz w:val="24"/>
               <w:szCs w:val="24"/>
             </w:rPr>
-            <w:t>9</w:t>
+            <w:t>10</w:t>
           </w:r>
           <w:r>
             <w:rPr>
@@ -3659,7 +3666,7 @@
               <w:sz w:val="24"/>
               <w:szCs w:val="24"/>
             </w:rPr>
-            <w:t>9</w:t>
+            <w:t>10</w:t>
           </w:r>
           <w:r>
             <w:rPr>
@@ -3745,7 +3752,7 @@
               <w:sz w:val="24"/>
               <w:szCs w:val="24"/>
             </w:rPr>
-            <w:t>9</w:t>
+            <w:t>10</w:t>
           </w:r>
           <w:r>
             <w:rPr>
@@ -3831,7 +3838,7 @@
               <w:sz w:val="24"/>
               <w:szCs w:val="24"/>
             </w:rPr>
-            <w:t>9</w:t>
+            <w:t>11</w:t>
           </w:r>
           <w:r>
             <w:rPr>
@@ -3917,7 +3924,7 @@
               <w:sz w:val="24"/>
               <w:szCs w:val="24"/>
             </w:rPr>
-            <w:t>9</w:t>
+            <w:t>11</w:t>
           </w:r>
           <w:r>
             <w:rPr>
@@ -4003,7 +4010,7 @@
               <w:sz w:val="24"/>
               <w:szCs w:val="24"/>
             </w:rPr>
-            <w:t>10</w:t>
+            <w:t>11</w:t>
           </w:r>
           <w:r>
             <w:rPr>
@@ -4078,7 +4085,7 @@
               <w:noProof/>
               <w:szCs w:val="24"/>
             </w:rPr>
-            <w:t>10</w:t>
+            <w:t>11</w:t>
           </w:r>
           <w:r>
             <w:rPr>
@@ -4572,6 +4579,7 @@
         <w:rPr>
           <w:szCs w:val="24"/>
         </w:rPr>
+        <w:lastRenderedPageBreak/>
         <w:t>A plataforma também contará com uma aba de apoio para pessoas com vícios em geral</w:t>
       </w:r>
       <w:r>
@@ -4653,7 +4661,6 @@
         <w:rPr>
           <w:szCs w:val="24"/>
         </w:rPr>
-        <w:lastRenderedPageBreak/>
         <w:t>2 Visão Geral Do Sistema</w:t>
       </w:r>
       <w:bookmarkEnd w:id="7"/>
@@ -4935,6 +4942,7 @@
         <w:rPr>
           <w:szCs w:val="24"/>
         </w:rPr>
+        <w:lastRenderedPageBreak/>
         <w:t xml:space="preserve">2.3 </w:t>
       </w:r>
       <w:r>
@@ -4990,14 +4998,7 @@
         <w:rPr>
           <w:szCs w:val="24"/>
         </w:rPr>
-        <w:t xml:space="preserve"> que, alinhadas aos valores e interesses da Instituição, estão </w:t>
-      </w:r>
-      <w:r>
-        <w:rPr>
-          <w:szCs w:val="24"/>
-        </w:rPr>
-        <w:lastRenderedPageBreak/>
-        <w:t>dispost</w:t>
+        <w:t xml:space="preserve"> que, alinhadas aos valores e interesses da Instituição, estão dispost</w:t>
       </w:r>
       <w:r>
         <w:rPr>
@@ -5269,7 +5270,6 @@
         <w:rPr>
           <w:szCs w:val="24"/>
         </w:rPr>
-        <w:lastRenderedPageBreak/>
         <w:t>3.2 Modelo Conceitual</w:t>
       </w:r>
       <w:bookmarkEnd w:id="13"/>
@@ -5439,6 +5439,7 @@
           <w:noProof/>
           <w:szCs w:val="24"/>
         </w:rPr>
+        <w:lastRenderedPageBreak/>
         <w:drawing>
           <wp:inline distT="0" distB="0" distL="0" distR="0" wp14:anchorId="28728BFA" wp14:editId="5C9A25C7">
             <wp:extent cx="4372516" cy="3411343"/>
@@ -5535,7 +5536,6 @@
         <w:rPr>
           <w:szCs w:val="24"/>
         </w:rPr>
-        <w:lastRenderedPageBreak/>
         <w:t>3.4 Sistema de Cadastro de Doadores Ativos</w:t>
       </w:r>
       <w:bookmarkEnd w:id="15"/>
@@ -5645,7 +5645,14 @@
         <w:rPr>
           <w:szCs w:val="24"/>
         </w:rPr>
-        <w:t xml:space="preserve"> onde será feito o processamento do pagamento do plano, todo esse processo bancário ocorre de forma segura através desse sistema de banco virtual onde ocorre de maneira terceirizada paralela ao site </w:t>
+        <w:t xml:space="preserve"> onde será feito o processamento do pagamento do plano, todo esse processo bancário ocorre de forma segura através desse sistema </w:t>
+      </w:r>
+      <w:r>
+        <w:rPr>
+          <w:szCs w:val="24"/>
+        </w:rPr>
+        <w:lastRenderedPageBreak/>
+        <w:t xml:space="preserve">de banco virtual onde ocorre de maneira terceirizada paralela ao site </w:t>
       </w:r>
       <w:r>
         <w:rPr>
@@ -5788,7 +5795,21 @@
         <w:rPr>
           <w:szCs w:val="24"/>
         </w:rPr>
-        <w:t xml:space="preserve">[R01] Realizar doações avulsas. </w:t>
+        <w:t>[R01</w:t>
+      </w:r>
+      <w:proofErr w:type="gramStart"/>
+      <w:r>
+        <w:rPr>
+          <w:szCs w:val="24"/>
+        </w:rPr>
+        <w:t>] Realizar</w:t>
+      </w:r>
+      <w:proofErr w:type="gramEnd"/>
+      <w:r>
+        <w:rPr>
+          <w:szCs w:val="24"/>
+        </w:rPr>
+        <w:t xml:space="preserve"> doações avulsas. </w:t>
       </w:r>
     </w:p>
     <w:p>
@@ -5803,7 +5824,21 @@
         <w:rPr>
           <w:szCs w:val="24"/>
         </w:rPr>
-        <w:t>[R02] Realizar doações mensais.</w:t>
+        <w:t>[R02</w:t>
+      </w:r>
+      <w:proofErr w:type="gramStart"/>
+      <w:r>
+        <w:rPr>
+          <w:szCs w:val="24"/>
+        </w:rPr>
+        <w:t>] Realizar</w:t>
+      </w:r>
+      <w:proofErr w:type="gramEnd"/>
+      <w:r>
+        <w:rPr>
+          <w:szCs w:val="24"/>
+        </w:rPr>
+        <w:t xml:space="preserve"> doações mensais.</w:t>
       </w:r>
     </w:p>
     <w:p>
@@ -5893,13 +5928,27 @@
         <w:rPr>
           <w:szCs w:val="24"/>
         </w:rPr>
-        <w:t xml:space="preserve">[R05] </w:t>
-      </w:r>
-      <w:r>
-        <w:rPr>
-          <w:szCs w:val="24"/>
-        </w:rPr>
-        <w:t>Acompanhar eventos.</w:t>
+        <w:t>[R05</w:t>
+      </w:r>
+      <w:proofErr w:type="gramStart"/>
+      <w:r>
+        <w:rPr>
+          <w:szCs w:val="24"/>
+        </w:rPr>
+        <w:t xml:space="preserve">] </w:t>
+      </w:r>
+      <w:r>
+        <w:rPr>
+          <w:szCs w:val="24"/>
+        </w:rPr>
+        <w:t>Acompanhar</w:t>
+      </w:r>
+      <w:proofErr w:type="gramEnd"/>
+      <w:r>
+        <w:rPr>
+          <w:szCs w:val="24"/>
+        </w:rPr>
+        <w:t xml:space="preserve"> eventos.</w:t>
       </w:r>
       <w:r>
         <w:rPr>
@@ -5920,7 +5969,6 @@
         <w:rPr>
           <w:szCs w:val="24"/>
         </w:rPr>
-        <w:lastRenderedPageBreak/>
         <w:t xml:space="preserve">[R06] Redirecionamento do usuário para o </w:t>
       </w:r>
       <w:proofErr w:type="spellStart"/>
@@ -5950,7 +5998,14 @@
         <w:rPr>
           <w:szCs w:val="24"/>
         </w:rPr>
-        <w:t xml:space="preserve">[R07] Cadastro no Grupo de Apoio (CCV) </w:t>
+        <w:t>[R07] Cadastro no Grupo de Apoio (CCV</w:t>
+      </w:r>
+      <w:proofErr w:type="gramStart"/>
+      <w:r>
+        <w:rPr>
+          <w:szCs w:val="24"/>
+        </w:rPr>
+        <w:t xml:space="preserve">) </w:t>
       </w:r>
       <w:r>
         <w:rPr>
@@ -5958,6 +6013,7 @@
         </w:rPr>
         <w:t>.</w:t>
       </w:r>
+      <w:proofErr w:type="gramEnd"/>
     </w:p>
     <w:p>
       <w:pPr>
@@ -6075,6 +6131,7 @@
         <w:rPr>
           <w:szCs w:val="24"/>
         </w:rPr>
+        <w:lastRenderedPageBreak/>
         <w:t>4.2.2 Segurança e Privacidade</w:t>
       </w:r>
       <w:bookmarkEnd w:id="20"/>
@@ -6202,7 +6259,6 @@
         <w:rPr>
           <w:szCs w:val="24"/>
         </w:rPr>
-        <w:lastRenderedPageBreak/>
         <w:t>4.2.4 Aparência</w:t>
       </w:r>
       <w:bookmarkEnd w:id="22"/>
@@ -6290,13 +6346,213 @@
           <w:color w:val="000000" w:themeColor="text1"/>
           <w:szCs w:val="24"/>
         </w:rPr>
-        <w:t xml:space="preserve">Razoes para acreditar. Site de doações, 2021. Disponível em: https://voaa.me/. Acesso em: </w:t>
-      </w:r>
-      <w:r>
+        <w:t>Razoes para acreditar. Site de doações, 2021. Disponível em: https://voaa.me/. Acesso em: 07/11/2021, novembro 2021.</w:t>
+      </w:r>
+    </w:p>
+    <w:p>
+      <w:pPr>
+        <w:spacing w:line="480" w:lineRule="auto"/>
+        <w:ind w:firstLine="709"/>
         <w:rPr>
           <w:color w:val="000000" w:themeColor="text1"/>
           <w:szCs w:val="24"/>
         </w:rPr>
+      </w:pPr>
+    </w:p>
+    <w:p>
+      <w:pPr>
+        <w:spacing w:line="480" w:lineRule="auto"/>
+        <w:ind w:firstLine="709"/>
+        <w:rPr>
+          <w:color w:val="000000" w:themeColor="text1"/>
+          <w:szCs w:val="24"/>
+        </w:rPr>
+      </w:pPr>
+      <w:proofErr w:type="spellStart"/>
+      <w:r>
+        <w:rPr>
+          <w:color w:val="000000" w:themeColor="text1"/>
+          <w:szCs w:val="24"/>
+        </w:rPr>
+        <w:lastRenderedPageBreak/>
+        <w:t>Vakinha</w:t>
+      </w:r>
+      <w:proofErr w:type="spellEnd"/>
+      <w:r>
+        <w:rPr>
+          <w:color w:val="000000" w:themeColor="text1"/>
+          <w:szCs w:val="24"/>
+        </w:rPr>
+        <w:t xml:space="preserve">. Site de </w:t>
+      </w:r>
+      <w:proofErr w:type="gramStart"/>
+      <w:r>
+        <w:rPr>
+          <w:color w:val="000000" w:themeColor="text1"/>
+          <w:szCs w:val="24"/>
+        </w:rPr>
+        <w:t xml:space="preserve">doações </w:t>
+      </w:r>
+      <w:r>
+        <w:rPr>
+          <w:color w:val="000000" w:themeColor="text1"/>
+          <w:szCs w:val="24"/>
+        </w:rPr>
+        <w:t>.</w:t>
+      </w:r>
+      <w:proofErr w:type="gramEnd"/>
+      <w:r>
+        <w:rPr>
+          <w:color w:val="000000" w:themeColor="text1"/>
+          <w:szCs w:val="24"/>
+        </w:rPr>
+        <w:t xml:space="preserve"> Vaquinha, 2021. Disponível em: https://www.vakinha.com.br/. Acesso em: 08/11/2021, </w:t>
+      </w:r>
+      <w:r>
+        <w:rPr>
+          <w:color w:val="000000" w:themeColor="text1"/>
+          <w:szCs w:val="24"/>
+        </w:rPr>
+        <w:t>novembro</w:t>
+      </w:r>
+      <w:r>
+        <w:rPr>
+          <w:color w:val="000000" w:themeColor="text1"/>
+          <w:szCs w:val="24"/>
+        </w:rPr>
+        <w:t xml:space="preserve"> 2021.</w:t>
+      </w:r>
+    </w:p>
+    <w:p>
+      <w:pPr>
+        <w:spacing w:line="480" w:lineRule="auto"/>
+        <w:ind w:firstLine="709"/>
+        <w:rPr>
+          <w:color w:val="000000" w:themeColor="text1"/>
+          <w:szCs w:val="24"/>
+        </w:rPr>
+      </w:pPr>
+    </w:p>
+    <w:p>
+      <w:pPr>
+        <w:spacing w:line="480" w:lineRule="auto"/>
+        <w:ind w:firstLine="709"/>
+        <w:rPr>
+          <w:color w:val="000000" w:themeColor="text1"/>
+          <w:szCs w:val="24"/>
+        </w:rPr>
+      </w:pPr>
+      <w:r>
+        <w:rPr>
+          <w:color w:val="000000" w:themeColor="text1"/>
+          <w:szCs w:val="24"/>
+        </w:rPr>
+        <w:t>Nações Unidas Brasil. Saúde e Bem-Estar. ONU, 2021. Disponível em: https://brasil.un.org/pt-br/sdgs/3. Acesso em: 10/11/2021, novembro 2021.</w:t>
+      </w:r>
+    </w:p>
+    <w:p>
+      <w:pPr>
+        <w:spacing w:line="480" w:lineRule="auto"/>
+        <w:ind w:firstLine="709"/>
+        <w:rPr>
+          <w:color w:val="000000" w:themeColor="text1"/>
+          <w:szCs w:val="24"/>
+        </w:rPr>
+      </w:pPr>
+    </w:p>
+    <w:p>
+      <w:pPr>
+        <w:spacing w:line="480" w:lineRule="auto"/>
+        <w:ind w:firstLine="709"/>
+        <w:rPr>
+          <w:color w:val="000000" w:themeColor="text1"/>
+          <w:szCs w:val="24"/>
+        </w:rPr>
+      </w:pPr>
+      <w:r>
+        <w:rPr>
+          <w:color w:val="000000" w:themeColor="text1"/>
+          <w:szCs w:val="24"/>
+        </w:rPr>
+        <w:t xml:space="preserve">Reunião / Aula </w:t>
+      </w:r>
+      <w:r>
+        <w:rPr>
+          <w:color w:val="000000" w:themeColor="text1"/>
+          <w:szCs w:val="24"/>
+        </w:rPr>
+        <w:t xml:space="preserve">- </w:t>
+      </w:r>
+      <w:r>
+        <w:rPr>
+          <w:color w:val="000000" w:themeColor="text1"/>
+          <w:szCs w:val="24"/>
+        </w:rPr>
+        <w:t>Engenharia de Software I. Professor Orlando. Reunião em: 18/10/2021,</w:t>
+      </w:r>
+      <w:r>
+        <w:rPr>
+          <w:color w:val="000000" w:themeColor="text1"/>
+          <w:szCs w:val="24"/>
+        </w:rPr>
+        <w:t xml:space="preserve"> outubro</w:t>
+      </w:r>
+      <w:r>
+        <w:rPr>
+          <w:color w:val="000000" w:themeColor="text1"/>
+          <w:szCs w:val="24"/>
+        </w:rPr>
+        <w:t xml:space="preserve"> 2021.</w:t>
+      </w:r>
+      <w:r>
+        <w:rPr>
+          <w:color w:val="000000" w:themeColor="text1"/>
+          <w:szCs w:val="24"/>
+        </w:rPr>
+        <w:t xml:space="preserve"> </w:t>
+      </w:r>
+      <w:r>
+        <w:rPr>
+          <w:color w:val="000000" w:themeColor="text1"/>
+          <w:szCs w:val="24"/>
+        </w:rPr>
+        <w:t xml:space="preserve">Disponível no Microsoft </w:t>
+      </w:r>
+      <w:proofErr w:type="spellStart"/>
+      <w:r>
+        <w:rPr>
+          <w:color w:val="000000" w:themeColor="text1"/>
+          <w:szCs w:val="24"/>
+        </w:rPr>
+        <w:t>Teams</w:t>
+      </w:r>
+      <w:proofErr w:type="spellEnd"/>
+      <w:r>
+        <w:rPr>
+          <w:color w:val="000000" w:themeColor="text1"/>
+          <w:szCs w:val="24"/>
+        </w:rPr>
+        <w:t xml:space="preserve"> nos arquivos de aulas gravadas Engenharia de Software </w:t>
+      </w:r>
+      <w:r>
+        <w:rPr>
+          <w:color w:val="000000" w:themeColor="text1"/>
+          <w:szCs w:val="24"/>
+        </w:rPr>
+        <w:t>I</w:t>
+      </w:r>
+      <w:r>
+        <w:rPr>
+          <w:color w:val="000000" w:themeColor="text1"/>
+          <w:szCs w:val="24"/>
+        </w:rPr>
+        <w:t>. Acesso em: 28/1</w:t>
+      </w:r>
+      <w:r>
+        <w:rPr>
+          <w:color w:val="000000" w:themeColor="text1"/>
+          <w:szCs w:val="24"/>
+        </w:rPr>
         <w:t>0</w:t>
       </w:r>
       <w:r>
@@ -6304,281 +6560,7 @@
           <w:color w:val="000000" w:themeColor="text1"/>
           <w:szCs w:val="24"/>
         </w:rPr>
-        <w:t xml:space="preserve">7/11/2021, </w:t>
-      </w:r>
-      <w:r>
-        <w:rPr>
-          <w:color w:val="000000" w:themeColor="text1"/>
-          <w:szCs w:val="24"/>
-        </w:rPr>
-        <w:t>novembro</w:t>
-      </w:r>
-      <w:r>
-        <w:rPr>
-          <w:color w:val="000000" w:themeColor="text1"/>
-          <w:szCs w:val="24"/>
-        </w:rPr>
-        <w:t xml:space="preserve"> 2021.</w:t>
-      </w:r>
-    </w:p>
-    <w:p>
-      <w:pPr>
-        <w:spacing w:line="480" w:lineRule="auto"/>
-        <w:ind w:firstLine="709"/>
-        <w:rPr>
-          <w:color w:val="000000" w:themeColor="text1"/>
-          <w:szCs w:val="24"/>
-        </w:rPr>
-      </w:pPr>
-    </w:p>
-    <w:p>
-      <w:pPr>
-        <w:spacing w:line="480" w:lineRule="auto"/>
-        <w:ind w:firstLine="709"/>
-        <w:rPr>
-          <w:color w:val="000000" w:themeColor="text1"/>
-          <w:szCs w:val="24"/>
-        </w:rPr>
-      </w:pPr>
-      <w:proofErr w:type="spellStart"/>
-      <w:r>
-        <w:rPr>
-          <w:color w:val="000000" w:themeColor="text1"/>
-          <w:szCs w:val="24"/>
-        </w:rPr>
-        <w:t>Vakinha</w:t>
-      </w:r>
-      <w:proofErr w:type="spellEnd"/>
-      <w:r>
-        <w:rPr>
-          <w:color w:val="000000" w:themeColor="text1"/>
-          <w:szCs w:val="24"/>
-        </w:rPr>
-        <w:t xml:space="preserve">. Site de </w:t>
-      </w:r>
-      <w:r>
-        <w:rPr>
-          <w:color w:val="000000" w:themeColor="text1"/>
-          <w:szCs w:val="24"/>
-        </w:rPr>
-        <w:t xml:space="preserve">doações </w:t>
-      </w:r>
-      <w:r>
-        <w:rPr>
-          <w:color w:val="000000" w:themeColor="text1"/>
-          <w:szCs w:val="24"/>
-        </w:rPr>
-        <w:t xml:space="preserve">. Vaquinha, 2021. Disponível em: https://www.vakinha.com.br/. Acesso em: 08/11/2021, </w:t>
-      </w:r>
-      <w:r>
-        <w:rPr>
-          <w:color w:val="000000" w:themeColor="text1"/>
-          <w:szCs w:val="24"/>
-        </w:rPr>
-        <w:t>novembro</w:t>
-      </w:r>
-      <w:r>
-        <w:rPr>
-          <w:color w:val="000000" w:themeColor="text1"/>
-          <w:szCs w:val="24"/>
-        </w:rPr>
-        <w:t xml:space="preserve"> 2021.</w:t>
-      </w:r>
-    </w:p>
-    <w:p>
-      <w:pPr>
-        <w:spacing w:line="480" w:lineRule="auto"/>
-        <w:ind w:firstLine="709"/>
-        <w:rPr>
-          <w:color w:val="000000" w:themeColor="text1"/>
-          <w:szCs w:val="24"/>
-        </w:rPr>
-      </w:pPr>
-    </w:p>
-    <w:p>
-      <w:pPr>
-        <w:spacing w:line="480" w:lineRule="auto"/>
-        <w:ind w:firstLine="709"/>
-        <w:rPr>
-          <w:color w:val="000000" w:themeColor="text1"/>
-          <w:szCs w:val="24"/>
-        </w:rPr>
-      </w:pPr>
-      <w:r>
-        <w:rPr>
-          <w:color w:val="000000" w:themeColor="text1"/>
-          <w:szCs w:val="24"/>
-        </w:rPr>
-        <w:t xml:space="preserve">Nações Unidas Brasil. Saúde e Bem-Estar. ONU, 2021. Disponível em: https://brasil.un.org/pt-br/sdgs/3. Acesso em: 10/11/2021, </w:t>
-      </w:r>
-      <w:r>
-        <w:rPr>
-          <w:color w:val="000000" w:themeColor="text1"/>
-          <w:szCs w:val="24"/>
-        </w:rPr>
-        <w:t>novembro</w:t>
-      </w:r>
-      <w:r>
-        <w:rPr>
-          <w:color w:val="000000" w:themeColor="text1"/>
-          <w:szCs w:val="24"/>
-        </w:rPr>
-        <w:t xml:space="preserve"> 2021.</w:t>
-      </w:r>
-    </w:p>
-    <w:p>
-      <w:pPr>
-        <w:spacing w:line="480" w:lineRule="auto"/>
-        <w:ind w:firstLine="709"/>
-        <w:rPr>
-          <w:color w:val="000000" w:themeColor="text1"/>
-          <w:szCs w:val="24"/>
-        </w:rPr>
-      </w:pPr>
-    </w:p>
-    <w:p>
-      <w:pPr>
-        <w:spacing w:line="480" w:lineRule="auto"/>
-        <w:ind w:firstLine="709"/>
-        <w:rPr>
-          <w:color w:val="000000" w:themeColor="text1"/>
-          <w:szCs w:val="24"/>
-        </w:rPr>
-      </w:pPr>
-      <w:r>
-        <w:rPr>
-          <w:color w:val="000000" w:themeColor="text1"/>
-          <w:szCs w:val="24"/>
-        </w:rPr>
-        <w:t xml:space="preserve">Reunião / Aula </w:t>
-      </w:r>
-      <w:r>
-        <w:rPr>
-          <w:color w:val="000000" w:themeColor="text1"/>
-          <w:szCs w:val="24"/>
-        </w:rPr>
-        <w:t xml:space="preserve">- </w:t>
-      </w:r>
-      <w:r>
-        <w:rPr>
-          <w:color w:val="000000" w:themeColor="text1"/>
-          <w:szCs w:val="24"/>
-        </w:rPr>
-        <w:t xml:space="preserve">Engenharia de Software I. Professor Orlando. Reunião </w:t>
-      </w:r>
-      <w:r>
-        <w:rPr>
-          <w:color w:val="000000" w:themeColor="text1"/>
-          <w:szCs w:val="24"/>
-        </w:rPr>
-        <w:t>em:</w:t>
-      </w:r>
-      <w:r>
-        <w:rPr>
-          <w:color w:val="000000" w:themeColor="text1"/>
-          <w:szCs w:val="24"/>
-        </w:rPr>
-        <w:t xml:space="preserve"> 18/10/2021,</w:t>
-      </w:r>
-      <w:r>
-        <w:rPr>
-          <w:color w:val="000000" w:themeColor="text1"/>
-          <w:szCs w:val="24"/>
-        </w:rPr>
-        <w:t xml:space="preserve"> outubro</w:t>
-      </w:r>
-      <w:r>
-        <w:rPr>
-          <w:color w:val="000000" w:themeColor="text1"/>
-          <w:szCs w:val="24"/>
-        </w:rPr>
-        <w:t xml:space="preserve"> 2021.</w:t>
-      </w:r>
-      <w:r>
-        <w:rPr>
-          <w:color w:val="000000" w:themeColor="text1"/>
-          <w:szCs w:val="24"/>
-        </w:rPr>
-        <w:t xml:space="preserve"> </w:t>
-      </w:r>
-      <w:r>
-        <w:rPr>
-          <w:color w:val="000000" w:themeColor="text1"/>
-          <w:szCs w:val="24"/>
-        </w:rPr>
-        <w:t xml:space="preserve">Disponível no Microsoft </w:t>
-      </w:r>
-      <w:proofErr w:type="spellStart"/>
-      <w:r>
-        <w:rPr>
-          <w:color w:val="000000" w:themeColor="text1"/>
-          <w:szCs w:val="24"/>
-        </w:rPr>
-        <w:t>Teams</w:t>
-      </w:r>
-      <w:proofErr w:type="spellEnd"/>
-      <w:r>
-        <w:rPr>
-          <w:color w:val="000000" w:themeColor="text1"/>
-          <w:szCs w:val="24"/>
-        </w:rPr>
-        <w:t xml:space="preserve"> nos arquivos de aulas gravadas </w:t>
-      </w:r>
-      <w:r>
-        <w:rPr>
-          <w:color w:val="000000" w:themeColor="text1"/>
-          <w:szCs w:val="24"/>
-        </w:rPr>
-        <w:t>Engenharia</w:t>
-      </w:r>
-      <w:r>
-        <w:rPr>
-          <w:color w:val="000000" w:themeColor="text1"/>
-          <w:szCs w:val="24"/>
-        </w:rPr>
-        <w:t xml:space="preserve"> de Software </w:t>
-      </w:r>
-      <w:r>
-        <w:rPr>
-          <w:color w:val="000000" w:themeColor="text1"/>
-          <w:szCs w:val="24"/>
-        </w:rPr>
-        <w:t>I</w:t>
-      </w:r>
-      <w:r>
-        <w:rPr>
-          <w:color w:val="000000" w:themeColor="text1"/>
-          <w:szCs w:val="24"/>
-        </w:rPr>
-        <w:t>. Acesso em: 28/1</w:t>
-      </w:r>
-      <w:r>
-        <w:rPr>
-          <w:color w:val="000000" w:themeColor="text1"/>
-          <w:szCs w:val="24"/>
-        </w:rPr>
-        <w:t>0</w:t>
-      </w:r>
-      <w:r>
-        <w:rPr>
-          <w:color w:val="000000" w:themeColor="text1"/>
-          <w:szCs w:val="24"/>
-        </w:rPr>
-        <w:t xml:space="preserve">/2021, </w:t>
-      </w:r>
-      <w:r>
-        <w:rPr>
-          <w:color w:val="000000" w:themeColor="text1"/>
-          <w:szCs w:val="24"/>
-        </w:rPr>
-        <w:t>outubro</w:t>
-      </w:r>
-      <w:r>
-        <w:rPr>
-          <w:color w:val="000000" w:themeColor="text1"/>
-          <w:szCs w:val="24"/>
-        </w:rPr>
-        <w:t xml:space="preserve"> 2021.</w:t>
+        <w:t>/2021, outubro 2021.</w:t>
       </w:r>
     </w:p>
     <w:p>

</xml_diff>